<commit_message>
falando de vetores e arrays
</commit_message>
<xml_diff>
--- a/resumo python senac.docx
+++ b/resumo python senac.docx
@@ -2343,6 +2343,7 @@
           <w:lang w:eastAsia="pt-BR"/>
         </w:rPr>
       </w:pPr>
+      <w:proofErr w:type="gramStart"/>
       <w:r>
         <w:rPr>
           <w:rFonts w:ascii="Consolas" w:eastAsia="Times New Roman" w:hAnsi="Consolas" w:cs="Times New Roman"/>
@@ -2364,6 +2365,7 @@
         <w:t>(</w:t>
       </w:r>
       <w:proofErr w:type="spellStart"/>
+      <w:proofErr w:type="gramEnd"/>
       <w:r>
         <w:rPr>
           <w:rFonts w:ascii="Consolas" w:eastAsia="Times New Roman" w:hAnsi="Consolas" w:cs="Times New Roman"/>
@@ -2554,6 +2556,7 @@
         <w:t xml:space="preserve"> </w:t>
       </w:r>
       <w:proofErr w:type="spellStart"/>
+      <w:proofErr w:type="gramStart"/>
       <w:r>
         <w:rPr>
           <w:rFonts w:ascii="Consolas" w:eastAsia="Times New Roman" w:hAnsi="Consolas" w:cs="Times New Roman"/>
@@ -2575,6 +2578,7 @@
         </w:rPr>
         <w:t>(</w:t>
       </w:r>
+      <w:proofErr w:type="gramEnd"/>
       <w:r>
         <w:rPr>
           <w:rFonts w:ascii="Consolas" w:eastAsia="Times New Roman" w:hAnsi="Consolas" w:cs="Times New Roman"/>
@@ -2693,6 +2697,7 @@
         </w:rPr>
         <w:t>&gt;=</w:t>
       </w:r>
+      <w:proofErr w:type="gramStart"/>
       <w:r>
         <w:rPr>
           <w:rFonts w:ascii="Consolas" w:eastAsia="Times New Roman" w:hAnsi="Consolas" w:cs="Times New Roman"/>
@@ -2711,7 +2716,18 @@
           <w:szCs w:val="21"/>
           <w:lang w:eastAsia="pt-BR"/>
         </w:rPr>
-        <w:t xml:space="preserve"> : </w:t>
+        <w:t xml:space="preserve"> :</w:t>
+      </w:r>
+      <w:proofErr w:type="gramEnd"/>
+      <w:r>
+        <w:rPr>
+          <w:rFonts w:ascii="Consolas" w:eastAsia="Times New Roman" w:hAnsi="Consolas" w:cs="Times New Roman"/>
+          <w:color w:val="CCCCCC"/>
+          <w:sz w:val="21"/>
+          <w:szCs w:val="21"/>
+          <w:lang w:eastAsia="pt-BR"/>
+        </w:rPr>
+        <w:t xml:space="preserve"> </w:t>
       </w:r>
       <w:r>
         <w:rPr>
@@ -2787,8 +2803,20 @@
           <w:szCs w:val="21"/>
           <w:lang w:eastAsia="pt-BR"/>
         </w:rPr>
-        <w:t xml:space="preserve"> tem que ter :</w:t>
-      </w:r>
+        <w:t xml:space="preserve"> tem que </w:t>
+      </w:r>
+      <w:proofErr w:type="gramStart"/>
+      <w:r>
+        <w:rPr>
+          <w:rFonts w:ascii="Consolas" w:eastAsia="Times New Roman" w:hAnsi="Consolas" w:cs="Times New Roman"/>
+          <w:color w:val="6A9955"/>
+          <w:sz w:val="21"/>
+          <w:szCs w:val="21"/>
+          <w:lang w:eastAsia="pt-BR"/>
+        </w:rPr>
+        <w:t>ter :</w:t>
+      </w:r>
+      <w:proofErr w:type="gramEnd"/>
     </w:p>
     <w:p>
       <w:pPr>
@@ -2812,6 +2840,7 @@
         </w:rPr>
         <w:t xml:space="preserve">  </w:t>
       </w:r>
+      <w:proofErr w:type="gramStart"/>
       <w:r>
         <w:rPr>
           <w:rFonts w:ascii="Consolas" w:eastAsia="Times New Roman" w:hAnsi="Consolas" w:cs="Times New Roman"/>
@@ -2840,7 +2869,18 @@
           <w:szCs w:val="21"/>
           <w:lang w:eastAsia="pt-BR"/>
         </w:rPr>
-        <w:t>"maior de idade"</w:t>
+        <w:t>"</w:t>
+      </w:r>
+      <w:proofErr w:type="gramEnd"/>
+      <w:r>
+        <w:rPr>
+          <w:rFonts w:ascii="Consolas" w:eastAsia="Times New Roman" w:hAnsi="Consolas" w:cs="Times New Roman"/>
+          <w:color w:val="CE9178"/>
+          <w:sz w:val="21"/>
+          <w:szCs w:val="21"/>
+          <w:lang w:eastAsia="pt-BR"/>
+        </w:rPr>
+        <w:t>maior de idade"</w:t>
       </w:r>
       <w:r>
         <w:rPr>
@@ -2866,6 +2906,7 @@
         </w:rPr>
       </w:pPr>
       <w:proofErr w:type="spellStart"/>
+      <w:proofErr w:type="gramStart"/>
       <w:r>
         <w:rPr>
           <w:rFonts w:ascii="Consolas" w:eastAsia="Times New Roman" w:hAnsi="Consolas" w:cs="Times New Roman"/>
@@ -2887,6 +2928,7 @@
         </w:rPr>
         <w:t xml:space="preserve"> :</w:t>
       </w:r>
+      <w:proofErr w:type="gramEnd"/>
     </w:p>
     <w:p>
       <w:pPr>
@@ -2910,6 +2952,7 @@
         </w:rPr>
         <w:t xml:space="preserve">  </w:t>
       </w:r>
+      <w:proofErr w:type="gramStart"/>
       <w:r>
         <w:rPr>
           <w:rFonts w:ascii="Consolas" w:eastAsia="Times New Roman" w:hAnsi="Consolas" w:cs="Times New Roman"/>
@@ -2930,6 +2973,7 @@
         </w:rPr>
         <w:t>(</w:t>
       </w:r>
+      <w:proofErr w:type="gramEnd"/>
       <w:r>
         <w:rPr>
           <w:rFonts w:ascii="Consolas" w:eastAsia="Times New Roman" w:hAnsi="Consolas" w:cs="Times New Roman"/>
@@ -3076,6 +3120,7 @@
         <w:t xml:space="preserve"> </w:t>
       </w:r>
       <w:proofErr w:type="spellStart"/>
+      <w:proofErr w:type="gramStart"/>
       <w:r>
         <w:rPr>
           <w:rFonts w:ascii="Consolas" w:eastAsia="Times New Roman" w:hAnsi="Consolas" w:cs="Times New Roman"/>
@@ -3097,6 +3142,7 @@
         </w:rPr>
         <w:t>(</w:t>
       </w:r>
+      <w:proofErr w:type="gramEnd"/>
       <w:r>
         <w:rPr>
           <w:rFonts w:ascii="Consolas" w:eastAsia="Times New Roman" w:hAnsi="Consolas" w:cs="Times New Roman"/>
@@ -3191,6 +3237,7 @@
         <w:t xml:space="preserve"> </w:t>
       </w:r>
       <w:proofErr w:type="spellStart"/>
+      <w:proofErr w:type="gramStart"/>
       <w:r>
         <w:rPr>
           <w:rFonts w:ascii="Consolas" w:eastAsia="Times New Roman" w:hAnsi="Consolas" w:cs="Times New Roman"/>
@@ -3212,6 +3259,7 @@
         </w:rPr>
         <w:t>(</w:t>
       </w:r>
+      <w:proofErr w:type="gramEnd"/>
       <w:r>
         <w:rPr>
           <w:rFonts w:ascii="Consolas" w:eastAsia="Times New Roman" w:hAnsi="Consolas" w:cs="Times New Roman"/>
@@ -3353,7 +3401,18 @@
           <w:szCs w:val="21"/>
           <w:lang w:eastAsia="pt-BR"/>
         </w:rPr>
-        <w:t>nota2</w:t>
+        <w:t>nota</w:t>
+      </w:r>
+      <w:proofErr w:type="gramStart"/>
+      <w:r>
+        <w:rPr>
+          <w:rFonts w:ascii="Consolas" w:eastAsia="Times New Roman" w:hAnsi="Consolas" w:cs="Times New Roman"/>
+          <w:color w:val="9CDCFE"/>
+          <w:sz w:val="21"/>
+          <w:szCs w:val="21"/>
+          <w:lang w:eastAsia="pt-BR"/>
+        </w:rPr>
+        <w:t>2</w:t>
       </w:r>
       <w:r>
         <w:rPr>
@@ -3375,6 +3434,7 @@
         </w:rPr>
         <w:t>/</w:t>
       </w:r>
+      <w:proofErr w:type="gramEnd"/>
       <w:r>
         <w:rPr>
           <w:rFonts w:ascii="Consolas" w:eastAsia="Times New Roman" w:hAnsi="Consolas" w:cs="Times New Roman"/>
@@ -3493,6 +3553,7 @@
         </w:rPr>
         <w:t xml:space="preserve">    </w:t>
       </w:r>
+      <w:proofErr w:type="gramStart"/>
       <w:r>
         <w:rPr>
           <w:rFonts w:ascii="Consolas" w:eastAsia="Times New Roman" w:hAnsi="Consolas" w:cs="Times New Roman"/>
@@ -3513,6 +3574,7 @@
         </w:rPr>
         <w:t>(</w:t>
       </w:r>
+      <w:proofErr w:type="gramEnd"/>
       <w:r>
         <w:rPr>
           <w:rFonts w:ascii="Consolas" w:eastAsia="Times New Roman" w:hAnsi="Consolas" w:cs="Times New Roman"/>
@@ -3591,6 +3653,7 @@
         </w:rPr>
         <w:t xml:space="preserve">    </w:t>
       </w:r>
+      <w:proofErr w:type="gramStart"/>
       <w:r>
         <w:rPr>
           <w:rFonts w:ascii="Consolas" w:eastAsia="Times New Roman" w:hAnsi="Consolas" w:cs="Times New Roman"/>
@@ -3611,6 +3674,7 @@
         </w:rPr>
         <w:t>(</w:t>
       </w:r>
+      <w:proofErr w:type="gramEnd"/>
       <w:r>
         <w:rPr>
           <w:rFonts w:ascii="Consolas" w:eastAsia="Times New Roman" w:hAnsi="Consolas" w:cs="Times New Roman"/>
@@ -3657,6 +3721,7 @@
           <w:lang w:eastAsia="pt-BR"/>
         </w:rPr>
       </w:pPr>
+      <w:proofErr w:type="gramStart"/>
       <w:r>
         <w:rPr>
           <w:rFonts w:ascii="Consolas" w:eastAsia="Times New Roman" w:hAnsi="Consolas" w:cs="Times New Roman"/>
@@ -3685,7 +3750,18 @@
           <w:szCs w:val="21"/>
           <w:lang w:eastAsia="pt-BR"/>
         </w:rPr>
-        <w:t xml:space="preserve">"A </w:t>
+        <w:t>"</w:t>
+      </w:r>
+      <w:proofErr w:type="gramEnd"/>
+      <w:r>
+        <w:rPr>
+          <w:rFonts w:ascii="Consolas" w:eastAsia="Times New Roman" w:hAnsi="Consolas" w:cs="Times New Roman"/>
+          <w:color w:val="CE9178"/>
+          <w:sz w:val="21"/>
+          <w:szCs w:val="21"/>
+          <w:lang w:eastAsia="pt-BR"/>
+        </w:rPr>
+        <w:t xml:space="preserve">A </w:t>
       </w:r>
       <w:proofErr w:type="spellStart"/>
       <w:r>
@@ -3876,6 +3952,7 @@
         <w:t xml:space="preserve"> </w:t>
       </w:r>
       <w:proofErr w:type="spellStart"/>
+      <w:proofErr w:type="gramStart"/>
       <w:r>
         <w:rPr>
           <w:rFonts w:ascii="Consolas" w:eastAsia="Times New Roman" w:hAnsi="Consolas" w:cs="Times New Roman"/>
@@ -3897,6 +3974,7 @@
         </w:rPr>
         <w:t>(</w:t>
       </w:r>
+      <w:proofErr w:type="gramEnd"/>
       <w:r>
         <w:rPr>
           <w:rFonts w:ascii="Consolas" w:eastAsia="Times New Roman" w:hAnsi="Consolas" w:cs="Times New Roman"/>
@@ -3991,6 +4069,7 @@
         <w:t xml:space="preserve"> </w:t>
       </w:r>
       <w:proofErr w:type="spellStart"/>
+      <w:proofErr w:type="gramStart"/>
       <w:r>
         <w:rPr>
           <w:rFonts w:ascii="Consolas" w:eastAsia="Times New Roman" w:hAnsi="Consolas" w:cs="Times New Roman"/>
@@ -4012,6 +4091,7 @@
         </w:rPr>
         <w:t>(</w:t>
       </w:r>
+      <w:proofErr w:type="gramEnd"/>
       <w:r>
         <w:rPr>
           <w:rFonts w:ascii="Consolas" w:eastAsia="Times New Roman" w:hAnsi="Consolas" w:cs="Times New Roman"/>
@@ -4428,6 +4508,7 @@
         </w:rPr>
         <w:t xml:space="preserve">    </w:t>
       </w:r>
+      <w:proofErr w:type="gramStart"/>
       <w:r>
         <w:rPr>
           <w:rFonts w:ascii="Consolas" w:eastAsia="Times New Roman" w:hAnsi="Consolas" w:cs="Times New Roman"/>
@@ -4449,6 +4530,7 @@
         <w:t>(</w:t>
       </w:r>
       <w:proofErr w:type="spellStart"/>
+      <w:proofErr w:type="gramEnd"/>
       <w:r>
         <w:rPr>
           <w:rFonts w:ascii="Consolas" w:eastAsia="Times New Roman" w:hAnsi="Consolas" w:cs="Times New Roman"/>
@@ -4883,6 +4965,7 @@
         </w:rPr>
         <w:t>     </w:t>
       </w:r>
+      <w:proofErr w:type="gramStart"/>
       <w:r>
         <w:rPr>
           <w:rFonts w:ascii="Consolas" w:eastAsia="Times New Roman" w:hAnsi="Consolas" w:cs="Times New Roman"/>
@@ -4904,6 +4987,7 @@
         <w:t>(</w:t>
       </w:r>
       <w:proofErr w:type="spellStart"/>
+      <w:proofErr w:type="gramEnd"/>
       <w:r>
         <w:rPr>
           <w:rFonts w:ascii="Consolas" w:eastAsia="Times New Roman" w:hAnsi="Consolas" w:cs="Times New Roman"/>
@@ -5009,6 +5093,7 @@
         </w:rPr>
       </w:pPr>
       <w:proofErr w:type="spellStart"/>
+      <w:proofErr w:type="gramStart"/>
       <w:r>
         <w:rPr>
           <w:rFonts w:ascii="Consolas" w:eastAsia="Times New Roman" w:hAnsi="Consolas" w:cs="Times New Roman"/>
@@ -5028,7 +5113,18 @@
           <w:szCs w:val="21"/>
           <w:lang w:eastAsia="pt-BR"/>
         </w:rPr>
-        <w:t xml:space="preserve"> : </w:t>
+        <w:t xml:space="preserve"> :</w:t>
+      </w:r>
+      <w:proofErr w:type="gramEnd"/>
+      <w:r>
+        <w:rPr>
+          <w:rFonts w:ascii="Consolas" w:eastAsia="Times New Roman" w:hAnsi="Consolas" w:cs="Times New Roman"/>
+          <w:color w:val="CCCCCC"/>
+          <w:sz w:val="21"/>
+          <w:szCs w:val="21"/>
+          <w:lang w:eastAsia="pt-BR"/>
+        </w:rPr>
+        <w:t xml:space="preserve"> </w:t>
       </w:r>
     </w:p>
     <w:p>
@@ -5053,6 +5149,7 @@
         </w:rPr>
         <w:t>   </w:t>
       </w:r>
+      <w:proofErr w:type="gramStart"/>
       <w:r>
         <w:rPr>
           <w:rFonts w:ascii="Consolas" w:eastAsia="Times New Roman" w:hAnsi="Consolas" w:cs="Times New Roman"/>
@@ -5081,7 +5178,18 @@
           <w:szCs w:val="21"/>
           <w:lang w:eastAsia="pt-BR"/>
         </w:rPr>
-        <w:t>"digite novamente o sexo"</w:t>
+        <w:t>"</w:t>
+      </w:r>
+      <w:proofErr w:type="gramEnd"/>
+      <w:r>
+        <w:rPr>
+          <w:rFonts w:ascii="Consolas" w:eastAsia="Times New Roman" w:hAnsi="Consolas" w:cs="Times New Roman"/>
+          <w:color w:val="CE9178"/>
+          <w:sz w:val="21"/>
+          <w:szCs w:val="21"/>
+          <w:lang w:eastAsia="pt-BR"/>
+        </w:rPr>
+        <w:t>digite novamente o sexo"</w:t>
       </w:r>
       <w:r>
         <w:rPr>
@@ -5157,6 +5265,7 @@
         <w:t xml:space="preserve"> </w:t>
       </w:r>
       <w:proofErr w:type="spellStart"/>
+      <w:proofErr w:type="gramStart"/>
       <w:r>
         <w:rPr>
           <w:rFonts w:ascii="Consolas" w:eastAsia="Times New Roman" w:hAnsi="Consolas" w:cs="Times New Roman"/>
@@ -5178,6 +5287,7 @@
         </w:rPr>
         <w:t>(</w:t>
       </w:r>
+      <w:proofErr w:type="gramEnd"/>
       <w:r>
         <w:rPr>
           <w:rFonts w:ascii="Consolas" w:eastAsia="Times New Roman" w:hAnsi="Consolas" w:cs="Times New Roman"/>
@@ -5378,6 +5488,7 @@
         </w:rPr>
         <w:t>&lt;=</w:t>
       </w:r>
+      <w:proofErr w:type="gramStart"/>
       <w:r>
         <w:rPr>
           <w:rFonts w:ascii="Consolas" w:eastAsia="Times New Roman" w:hAnsi="Consolas" w:cs="Times New Roman"/>
@@ -5398,6 +5509,7 @@
         </w:rPr>
         <w:t xml:space="preserve"> :</w:t>
       </w:r>
+      <w:proofErr w:type="gramEnd"/>
     </w:p>
     <w:p>
       <w:pPr>
@@ -5444,6 +5556,7 @@
         </w:rPr>
         <w:t xml:space="preserve">    </w:t>
       </w:r>
+      <w:proofErr w:type="gramStart"/>
       <w:r>
         <w:rPr>
           <w:rFonts w:ascii="Consolas" w:eastAsia="Times New Roman" w:hAnsi="Consolas" w:cs="Times New Roman"/>
@@ -5465,6 +5578,7 @@
         <w:t>(</w:t>
       </w:r>
       <w:proofErr w:type="spellStart"/>
+      <w:proofErr w:type="gramEnd"/>
       <w:r>
         <w:rPr>
           <w:rFonts w:ascii="Consolas" w:eastAsia="Times New Roman" w:hAnsi="Consolas" w:cs="Times New Roman"/>
@@ -5716,6 +5830,7 @@
         </w:rPr>
         <w:t>&lt;=</w:t>
       </w:r>
+      <w:proofErr w:type="gramStart"/>
       <w:r>
         <w:rPr>
           <w:rFonts w:ascii="Consolas" w:eastAsia="Times New Roman" w:hAnsi="Consolas" w:cs="Times New Roman"/>
@@ -5736,6 +5851,7 @@
         </w:rPr>
         <w:t xml:space="preserve"> :</w:t>
       </w:r>
+      <w:proofErr w:type="gramEnd"/>
     </w:p>
     <w:p>
       <w:pPr>
@@ -5782,6 +5898,7 @@
         </w:rPr>
         <w:t xml:space="preserve">    </w:t>
       </w:r>
+      <w:proofErr w:type="gramStart"/>
       <w:r>
         <w:rPr>
           <w:rFonts w:ascii="Consolas" w:eastAsia="Times New Roman" w:hAnsi="Consolas" w:cs="Times New Roman"/>
@@ -5803,6 +5920,7 @@
         <w:t>(</w:t>
       </w:r>
       <w:proofErr w:type="spellStart"/>
+      <w:proofErr w:type="gramEnd"/>
       <w:r>
         <w:rPr>
           <w:rFonts w:ascii="Consolas" w:eastAsia="Times New Roman" w:hAnsi="Consolas" w:cs="Times New Roman"/>
@@ -6076,6 +6194,7 @@
         </w:rPr>
         <w:t>&lt;=</w:t>
       </w:r>
+      <w:proofErr w:type="gramStart"/>
       <w:r>
         <w:rPr>
           <w:rFonts w:ascii="Consolas" w:eastAsia="Times New Roman" w:hAnsi="Consolas" w:cs="Times New Roman"/>
@@ -6096,6 +6215,7 @@
         </w:rPr>
         <w:t xml:space="preserve"> :</w:t>
       </w:r>
+      <w:proofErr w:type="gramEnd"/>
     </w:p>
     <w:p>
       <w:pPr>
@@ -6142,6 +6262,7 @@
         </w:rPr>
         <w:t xml:space="preserve">    </w:t>
       </w:r>
+      <w:proofErr w:type="gramStart"/>
       <w:r>
         <w:rPr>
           <w:rFonts w:ascii="Consolas" w:eastAsia="Times New Roman" w:hAnsi="Consolas" w:cs="Times New Roman"/>
@@ -6163,6 +6284,7 @@
         <w:t>(</w:t>
       </w:r>
       <w:proofErr w:type="spellStart"/>
+      <w:proofErr w:type="gramEnd"/>
       <w:r>
         <w:rPr>
           <w:rFonts w:ascii="Consolas" w:eastAsia="Times New Roman" w:hAnsi="Consolas" w:cs="Times New Roman"/>
@@ -6342,6 +6464,7 @@
         </w:rPr>
         <w:t xml:space="preserve"> </w:t>
       </w:r>
+      <w:proofErr w:type="gramStart"/>
       <w:r>
         <w:rPr>
           <w:rFonts w:ascii="Consolas" w:eastAsia="Times New Roman" w:hAnsi="Consolas" w:cs="Times New Roman"/>
@@ -6362,6 +6485,7 @@
         </w:rPr>
         <w:t xml:space="preserve"> :</w:t>
       </w:r>
+      <w:proofErr w:type="gramEnd"/>
     </w:p>
     <w:p>
       <w:pPr>
@@ -6408,6 +6532,7 @@
         </w:rPr>
         <w:t xml:space="preserve">    </w:t>
       </w:r>
+      <w:proofErr w:type="gramStart"/>
       <w:r>
         <w:rPr>
           <w:rFonts w:ascii="Consolas" w:eastAsia="Times New Roman" w:hAnsi="Consolas" w:cs="Times New Roman"/>
@@ -6429,6 +6554,7 @@
         <w:t>(</w:t>
       </w:r>
       <w:proofErr w:type="spellStart"/>
+      <w:proofErr w:type="gramEnd"/>
       <w:r>
         <w:rPr>
           <w:rFonts w:ascii="Consolas" w:eastAsia="Times New Roman" w:hAnsi="Consolas" w:cs="Times New Roman"/>
@@ -6547,6 +6673,7 @@
         </w:rPr>
       </w:pPr>
       <w:proofErr w:type="spellStart"/>
+      <w:proofErr w:type="gramStart"/>
       <w:r>
         <w:rPr>
           <w:rFonts w:ascii="Consolas" w:eastAsia="Times New Roman" w:hAnsi="Consolas" w:cs="Times New Roman"/>
@@ -6566,7 +6693,18 @@
           <w:szCs w:val="21"/>
           <w:lang w:eastAsia="pt-BR"/>
         </w:rPr>
-        <w:t xml:space="preserve"> : </w:t>
+        <w:t xml:space="preserve"> :</w:t>
+      </w:r>
+      <w:proofErr w:type="gramEnd"/>
+      <w:r>
+        <w:rPr>
+          <w:rFonts w:ascii="Consolas" w:eastAsia="Times New Roman" w:hAnsi="Consolas" w:cs="Times New Roman"/>
+          <w:color w:val="CCCCCC"/>
+          <w:sz w:val="21"/>
+          <w:szCs w:val="21"/>
+          <w:lang w:eastAsia="pt-BR"/>
+        </w:rPr>
+        <w:t xml:space="preserve"> </w:t>
       </w:r>
     </w:p>
     <w:p>
@@ -6591,6 +6729,7 @@
         </w:rPr>
         <w:t xml:space="preserve">  </w:t>
       </w:r>
+      <w:proofErr w:type="gramStart"/>
       <w:r>
         <w:rPr>
           <w:rFonts w:ascii="Consolas" w:eastAsia="Times New Roman" w:hAnsi="Consolas" w:cs="Times New Roman"/>
@@ -6619,7 +6758,18 @@
           <w:szCs w:val="21"/>
           <w:lang w:eastAsia="pt-BR"/>
         </w:rPr>
-        <w:t>"Informação invalida"</w:t>
+        <w:t>"</w:t>
+      </w:r>
+      <w:proofErr w:type="gramEnd"/>
+      <w:r>
+        <w:rPr>
+          <w:rFonts w:ascii="Consolas" w:eastAsia="Times New Roman" w:hAnsi="Consolas" w:cs="Times New Roman"/>
+          <w:color w:val="CE9178"/>
+          <w:sz w:val="21"/>
+          <w:szCs w:val="21"/>
+          <w:lang w:eastAsia="pt-BR"/>
+        </w:rPr>
+        <w:t>Informação invalida"</w:t>
       </w:r>
       <w:r>
         <w:rPr>
@@ -6713,7 +6863,15 @@
         <w:t>m</w:t>
       </w:r>
       <w:r>
-        <w:t xml:space="preserve"> que colocar : no final do </w:t>
+        <w:t xml:space="preserve"> que </w:t>
+      </w:r>
+      <w:proofErr w:type="gramStart"/>
+      <w:r>
+        <w:t>colocar :</w:t>
+      </w:r>
+      <w:proofErr w:type="gramEnd"/>
+      <w:r>
+        <w:t xml:space="preserve"> no final do </w:t>
       </w:r>
       <w:proofErr w:type="spellStart"/>
       <w:r>
@@ -6766,6 +6924,7 @@
         <w:t xml:space="preserve">Variável bônus = </w:t>
       </w:r>
       <w:proofErr w:type="spellStart"/>
+      <w:proofErr w:type="gramStart"/>
       <w:r>
         <w:rPr>
           <w:color w:val="FF0000"/>
@@ -6792,13 +6951,20 @@
         <w:rPr>
           <w:color w:val="70AD47" w:themeColor="accent6"/>
         </w:rPr>
-        <w:t xml:space="preserve"># onde </w:t>
-      </w:r>
-      <w:proofErr w:type="spellStart"/>
+        <w:t>#</w:t>
+      </w:r>
+      <w:proofErr w:type="gramEnd"/>
       <w:r>
         <w:rPr>
           <w:color w:val="70AD47" w:themeColor="accent6"/>
         </w:rPr>
+        <w:t xml:space="preserve"> onde </w:t>
+      </w:r>
+      <w:proofErr w:type="spellStart"/>
+      <w:r>
+        <w:rPr>
+          <w:color w:val="70AD47" w:themeColor="accent6"/>
+        </w:rPr>
         <w:t>none</w:t>
       </w:r>
       <w:proofErr w:type="spellEnd"/>
@@ -6814,6 +6980,7 @@
         <w:t xml:space="preserve">O </w:t>
       </w:r>
       <w:proofErr w:type="spellStart"/>
+      <w:proofErr w:type="gramStart"/>
       <w:r>
         <w:rPr>
           <w:color w:val="FF0000"/>
@@ -6828,7 +6995,11 @@
         <w:t xml:space="preserve"> </w:t>
       </w:r>
       <w:r>
-        <w:t>, p</w:t>
+        <w:t>,</w:t>
+      </w:r>
+      <w:proofErr w:type="gramEnd"/>
+      <w:r>
+        <w:t xml:space="preserve"> p</w:t>
       </w:r>
       <w:r>
         <w:t>ara</w:t>
@@ -7011,6 +7182,7 @@
         <w:t xml:space="preserve"> </w:t>
       </w:r>
       <w:proofErr w:type="spellStart"/>
+      <w:proofErr w:type="gramStart"/>
       <w:r>
         <w:rPr>
           <w:rFonts w:ascii="Consolas" w:eastAsia="Times New Roman" w:hAnsi="Consolas" w:cs="Times New Roman"/>
@@ -7032,6 +7204,7 @@
         </w:rPr>
         <w:t>(</w:t>
       </w:r>
+      <w:proofErr w:type="gramEnd"/>
       <w:r>
         <w:rPr>
           <w:rFonts w:ascii="Consolas" w:eastAsia="Times New Roman" w:hAnsi="Consolas" w:cs="Times New Roman"/>
@@ -7160,6 +7333,7 @@
         <w:t xml:space="preserve"> </w:t>
       </w:r>
       <w:proofErr w:type="spellStart"/>
+      <w:proofErr w:type="gramStart"/>
       <w:r>
         <w:rPr>
           <w:rFonts w:ascii="Consolas" w:eastAsia="Times New Roman" w:hAnsi="Consolas" w:cs="Times New Roman"/>
@@ -7181,6 +7355,7 @@
         </w:rPr>
         <w:t>(</w:t>
       </w:r>
+      <w:proofErr w:type="gramEnd"/>
       <w:r>
         <w:rPr>
           <w:rFonts w:ascii="Consolas" w:eastAsia="Times New Roman" w:hAnsi="Consolas" w:cs="Times New Roman"/>
@@ -7901,6 +8076,7 @@
         </w:rPr>
         <w:t>       </w:t>
       </w:r>
+      <w:proofErr w:type="gramStart"/>
       <w:r>
         <w:rPr>
           <w:rFonts w:ascii="Consolas" w:eastAsia="Times New Roman" w:hAnsi="Consolas" w:cs="Times New Roman"/>
@@ -7921,6 +8097,7 @@
         </w:rPr>
         <w:t>(</w:t>
       </w:r>
+      <w:proofErr w:type="gramEnd"/>
       <w:r>
         <w:rPr>
           <w:rFonts w:ascii="Consolas" w:eastAsia="Times New Roman" w:hAnsi="Consolas" w:cs="Times New Roman"/>
@@ -8177,6 +8354,7 @@
         </w:rPr>
         <w:t xml:space="preserve">    </w:t>
       </w:r>
+      <w:proofErr w:type="gramStart"/>
       <w:r>
         <w:rPr>
           <w:rFonts w:ascii="Consolas" w:eastAsia="Times New Roman" w:hAnsi="Consolas" w:cs="Times New Roman"/>
@@ -8198,6 +8376,7 @@
         <w:t>(</w:t>
       </w:r>
       <w:proofErr w:type="spellStart"/>
+      <w:proofErr w:type="gramEnd"/>
       <w:r>
         <w:rPr>
           <w:rFonts w:ascii="Consolas" w:eastAsia="Times New Roman" w:hAnsi="Consolas" w:cs="Times New Roman"/>
@@ -8358,6 +8537,7 @@
         </w:rPr>
         <w:t xml:space="preserve"> </w:t>
       </w:r>
+      <w:proofErr w:type="gramStart"/>
       <w:r>
         <w:rPr>
           <w:rFonts w:ascii="Consolas" w:eastAsia="Times New Roman" w:hAnsi="Consolas" w:cs="Times New Roman"/>
@@ -8378,6 +8558,7 @@
         </w:rPr>
         <w:t>(</w:t>
       </w:r>
+      <w:proofErr w:type="gramEnd"/>
       <w:r>
         <w:rPr>
           <w:rFonts w:ascii="Consolas" w:eastAsia="Times New Roman" w:hAnsi="Consolas" w:cs="Times New Roman"/>
@@ -8716,6 +8897,7 @@
         <w:t xml:space="preserve"> </w:t>
       </w:r>
       <w:proofErr w:type="spellStart"/>
+      <w:proofErr w:type="gramStart"/>
       <w:r>
         <w:rPr>
           <w:rFonts w:ascii="Consolas" w:eastAsia="Times New Roman" w:hAnsi="Consolas" w:cs="Times New Roman"/>
@@ -8737,6 +8919,7 @@
         </w:rPr>
         <w:t>(</w:t>
       </w:r>
+      <w:proofErr w:type="gramEnd"/>
       <w:r>
         <w:rPr>
           <w:rFonts w:ascii="Consolas" w:eastAsia="Times New Roman" w:hAnsi="Consolas" w:cs="Times New Roman"/>
@@ -8889,6 +9072,7 @@
         </w:rPr>
         <w:t xml:space="preserve"> </w:t>
       </w:r>
+      <w:proofErr w:type="gramStart"/>
       <w:r>
         <w:rPr>
           <w:rFonts w:ascii="Consolas" w:eastAsia="Times New Roman" w:hAnsi="Consolas" w:cs="Times New Roman"/>
@@ -8909,6 +9093,7 @@
         </w:rPr>
         <w:t xml:space="preserve"> :</w:t>
       </w:r>
+      <w:proofErr w:type="gramEnd"/>
     </w:p>
     <w:p>
       <w:pPr>
@@ -8955,6 +9140,7 @@
         </w:rPr>
         <w:t xml:space="preserve">    </w:t>
       </w:r>
+      <w:proofErr w:type="gramStart"/>
       <w:r>
         <w:rPr>
           <w:rFonts w:ascii="Consolas" w:eastAsia="Times New Roman" w:hAnsi="Consolas" w:cs="Times New Roman"/>
@@ -8975,6 +9161,7 @@
         </w:rPr>
         <w:t>(</w:t>
       </w:r>
+      <w:proofErr w:type="gramEnd"/>
       <w:r>
         <w:rPr>
           <w:rFonts w:ascii="Consolas" w:eastAsia="Times New Roman" w:hAnsi="Consolas" w:cs="Times New Roman"/>
@@ -9358,6 +9545,7 @@
         </w:rPr>
         <w:t xml:space="preserve">    </w:t>
       </w:r>
+      <w:proofErr w:type="gramStart"/>
       <w:r>
         <w:rPr>
           <w:rFonts w:ascii="Consolas" w:eastAsia="Times New Roman" w:hAnsi="Consolas" w:cs="Times New Roman"/>
@@ -9378,6 +9566,7 @@
         </w:rPr>
         <w:t>(</w:t>
       </w:r>
+      <w:proofErr w:type="gramEnd"/>
       <w:r>
         <w:rPr>
           <w:rFonts w:ascii="Consolas" w:eastAsia="Times New Roman" w:hAnsi="Consolas" w:cs="Times New Roman"/>
@@ -9644,6 +9833,7 @@
         </w:rPr>
         <w:t xml:space="preserve"> </w:t>
       </w:r>
+      <w:proofErr w:type="gramStart"/>
       <w:r>
         <w:rPr>
           <w:rFonts w:ascii="Consolas" w:eastAsia="Times New Roman" w:hAnsi="Consolas" w:cs="Times New Roman"/>
@@ -9664,6 +9854,7 @@
         </w:rPr>
         <w:t xml:space="preserve"> :</w:t>
       </w:r>
+      <w:proofErr w:type="gramEnd"/>
     </w:p>
     <w:p>
       <w:pPr>
@@ -9687,6 +9878,7 @@
         </w:rPr>
         <w:t xml:space="preserve">    </w:t>
       </w:r>
+      <w:proofErr w:type="gramStart"/>
       <w:r>
         <w:rPr>
           <w:rFonts w:ascii="Consolas" w:eastAsia="Times New Roman" w:hAnsi="Consolas" w:cs="Times New Roman"/>
@@ -9707,6 +9899,7 @@
         </w:rPr>
         <w:t>(</w:t>
       </w:r>
+      <w:proofErr w:type="gramEnd"/>
       <w:r>
         <w:rPr>
           <w:rFonts w:ascii="Consolas" w:eastAsia="Times New Roman" w:hAnsi="Consolas" w:cs="Times New Roman"/>
@@ -9879,6 +10072,7 @@
         </w:rPr>
         <w:t xml:space="preserve"> </w:t>
       </w:r>
+      <w:proofErr w:type="gramStart"/>
       <w:r>
         <w:rPr>
           <w:rFonts w:ascii="Consolas" w:eastAsia="Times New Roman" w:hAnsi="Consolas" w:cs="Times New Roman"/>
@@ -9899,6 +10093,7 @@
         </w:rPr>
         <w:t xml:space="preserve"> :</w:t>
       </w:r>
+      <w:proofErr w:type="gramEnd"/>
     </w:p>
     <w:p>
       <w:pPr>
@@ -9922,6 +10117,7 @@
         </w:rPr>
         <w:t xml:space="preserve">    </w:t>
       </w:r>
+      <w:proofErr w:type="gramStart"/>
       <w:r>
         <w:rPr>
           <w:rFonts w:ascii="Consolas" w:eastAsia="Times New Roman" w:hAnsi="Consolas" w:cs="Times New Roman"/>
@@ -9942,6 +10138,7 @@
         </w:rPr>
         <w:t>(</w:t>
       </w:r>
+      <w:proofErr w:type="gramEnd"/>
       <w:r>
         <w:rPr>
           <w:rFonts w:ascii="Consolas" w:eastAsia="Times New Roman" w:hAnsi="Consolas" w:cs="Times New Roman"/>
@@ -10198,6 +10395,7 @@
         </w:rPr>
         <w:t xml:space="preserve"> </w:t>
       </w:r>
+      <w:proofErr w:type="gramStart"/>
       <w:r>
         <w:rPr>
           <w:rFonts w:ascii="Consolas" w:eastAsia="Times New Roman" w:hAnsi="Consolas" w:cs="Times New Roman"/>
@@ -10230,6 +10428,7 @@
         <w:t>or</w:t>
       </w:r>
       <w:proofErr w:type="spellEnd"/>
+      <w:proofErr w:type="gramEnd"/>
       <w:r>
         <w:rPr>
           <w:rFonts w:ascii="Consolas" w:eastAsia="Times New Roman" w:hAnsi="Consolas" w:cs="Times New Roman"/>
@@ -10325,6 +10524,7 @@
         </w:rPr>
         <w:t xml:space="preserve">    </w:t>
       </w:r>
+      <w:proofErr w:type="gramStart"/>
       <w:r>
         <w:rPr>
           <w:rFonts w:ascii="Consolas" w:eastAsia="Times New Roman" w:hAnsi="Consolas" w:cs="Times New Roman"/>
@@ -10345,6 +10545,7 @@
         </w:rPr>
         <w:t>(</w:t>
       </w:r>
+      <w:proofErr w:type="gramEnd"/>
       <w:r>
         <w:rPr>
           <w:rFonts w:ascii="Consolas" w:eastAsia="Times New Roman" w:hAnsi="Consolas" w:cs="Times New Roman"/>
@@ -10464,6 +10665,7 @@
         </w:rPr>
       </w:pPr>
       <w:proofErr w:type="spellStart"/>
+      <w:proofErr w:type="gramStart"/>
       <w:r>
         <w:rPr>
           <w:rFonts w:ascii="Consolas" w:eastAsia="Times New Roman" w:hAnsi="Consolas" w:cs="Times New Roman"/>
@@ -10483,7 +10685,18 @@
           <w:szCs w:val="21"/>
           <w:lang w:eastAsia="pt-BR"/>
         </w:rPr>
-        <w:t xml:space="preserve"> : </w:t>
+        <w:t xml:space="preserve"> :</w:t>
+      </w:r>
+      <w:proofErr w:type="gramEnd"/>
+      <w:r>
+        <w:rPr>
+          <w:rFonts w:ascii="Consolas" w:eastAsia="Times New Roman" w:hAnsi="Consolas" w:cs="Times New Roman"/>
+          <w:color w:val="CCCCCC"/>
+          <w:sz w:val="21"/>
+          <w:szCs w:val="21"/>
+          <w:lang w:eastAsia="pt-BR"/>
+        </w:rPr>
+        <w:t xml:space="preserve"> </w:t>
       </w:r>
     </w:p>
     <w:p>
@@ -10508,6 +10721,7 @@
         </w:rPr>
         <w:t xml:space="preserve">  </w:t>
       </w:r>
+      <w:proofErr w:type="gramStart"/>
       <w:r>
         <w:rPr>
           <w:rFonts w:ascii="Consolas" w:eastAsia="Times New Roman" w:hAnsi="Consolas" w:cs="Times New Roman"/>
@@ -10536,7 +10750,18 @@
           <w:szCs w:val="21"/>
           <w:lang w:eastAsia="pt-BR"/>
         </w:rPr>
-        <w:t>"código invalido"</w:t>
+        <w:t>"</w:t>
+      </w:r>
+      <w:proofErr w:type="gramEnd"/>
+      <w:r>
+        <w:rPr>
+          <w:rFonts w:ascii="Consolas" w:eastAsia="Times New Roman" w:hAnsi="Consolas" w:cs="Times New Roman"/>
+          <w:color w:val="CE9178"/>
+          <w:sz w:val="21"/>
+          <w:szCs w:val="21"/>
+          <w:lang w:eastAsia="pt-BR"/>
+        </w:rPr>
+        <w:t>código invalido"</w:t>
       </w:r>
       <w:r>
         <w:rPr>
@@ -10592,9 +10817,9 @@
           <w:szCs w:val="21"/>
           <w:lang w:eastAsia="pt-BR"/>
         </w:rPr>
-        <w:t xml:space="preserve"># ou usar o match  ******* só é usado quando </w:t>
-      </w:r>
-      <w:proofErr w:type="spellStart"/>
+        <w:t xml:space="preserve"># ou usar o </w:t>
+      </w:r>
+      <w:proofErr w:type="gramStart"/>
       <w:r>
         <w:rPr>
           <w:rFonts w:ascii="Consolas" w:eastAsia="Times New Roman" w:hAnsi="Consolas" w:cs="Times New Roman"/>
@@ -10603,6 +10828,28 @@
           <w:szCs w:val="21"/>
           <w:lang w:eastAsia="pt-BR"/>
         </w:rPr>
+        <w:t>match  *</w:t>
+      </w:r>
+      <w:proofErr w:type="gramEnd"/>
+      <w:r>
+        <w:rPr>
+          <w:rFonts w:ascii="Consolas" w:eastAsia="Times New Roman" w:hAnsi="Consolas" w:cs="Times New Roman"/>
+          <w:color w:val="6A9955"/>
+          <w:sz w:val="21"/>
+          <w:szCs w:val="21"/>
+          <w:lang w:eastAsia="pt-BR"/>
+        </w:rPr>
+        <w:t xml:space="preserve">****** só é usado quando </w:t>
+      </w:r>
+      <w:proofErr w:type="spellStart"/>
+      <w:r>
+        <w:rPr>
+          <w:rFonts w:ascii="Consolas" w:eastAsia="Times New Roman" w:hAnsi="Consolas" w:cs="Times New Roman"/>
+          <w:color w:val="6A9955"/>
+          <w:sz w:val="21"/>
+          <w:szCs w:val="21"/>
+          <w:lang w:eastAsia="pt-BR"/>
+        </w:rPr>
         <w:t>eh</w:t>
       </w:r>
       <w:proofErr w:type="spellEnd"/>
@@ -10735,9 +10982,9 @@
           <w:szCs w:val="21"/>
           <w:lang w:eastAsia="pt-BR"/>
         </w:rPr>
-        <w:t xml:space="preserve">#   print(f'{ </w:t>
-      </w:r>
-      <w:proofErr w:type="spellStart"/>
+        <w:t xml:space="preserve">#   </w:t>
+      </w:r>
+      <w:proofErr w:type="gramStart"/>
       <w:r>
         <w:rPr>
           <w:rFonts w:ascii="Consolas" w:eastAsia="Times New Roman" w:hAnsi="Consolas" w:cs="Times New Roman"/>
@@ -10746,6 +10993,28 @@
           <w:szCs w:val="21"/>
           <w:lang w:eastAsia="pt-BR"/>
         </w:rPr>
+        <w:t>print(</w:t>
+      </w:r>
+      <w:proofErr w:type="gramEnd"/>
+      <w:r>
+        <w:rPr>
+          <w:rFonts w:ascii="Consolas" w:eastAsia="Times New Roman" w:hAnsi="Consolas" w:cs="Times New Roman"/>
+          <w:color w:val="6A9955"/>
+          <w:sz w:val="21"/>
+          <w:szCs w:val="21"/>
+          <w:lang w:eastAsia="pt-BR"/>
+        </w:rPr>
+        <w:t xml:space="preserve">f'{ </w:t>
+      </w:r>
+      <w:proofErr w:type="spellStart"/>
+      <w:r>
+        <w:rPr>
+          <w:rFonts w:ascii="Consolas" w:eastAsia="Times New Roman" w:hAnsi="Consolas" w:cs="Times New Roman"/>
+          <w:color w:val="6A9955"/>
+          <w:sz w:val="21"/>
+          <w:szCs w:val="21"/>
+          <w:lang w:eastAsia="pt-BR"/>
+        </w:rPr>
         <w:t>cod_produto</w:t>
       </w:r>
       <w:proofErr w:type="spellEnd"/>
@@ -10823,9 +11092,9 @@
           <w:szCs w:val="21"/>
           <w:lang w:eastAsia="pt-BR"/>
         </w:rPr>
-        <w:t xml:space="preserve">#    print(f'{ </w:t>
-      </w:r>
-      <w:proofErr w:type="spellStart"/>
+        <w:t>#    </w:t>
+      </w:r>
+      <w:proofErr w:type="gramStart"/>
       <w:r>
         <w:rPr>
           <w:rFonts w:ascii="Consolas" w:eastAsia="Times New Roman" w:hAnsi="Consolas" w:cs="Times New Roman"/>
@@ -10834,6 +11103,28 @@
           <w:szCs w:val="21"/>
           <w:lang w:eastAsia="pt-BR"/>
         </w:rPr>
+        <w:t>print(</w:t>
+      </w:r>
+      <w:proofErr w:type="gramEnd"/>
+      <w:r>
+        <w:rPr>
+          <w:rFonts w:ascii="Consolas" w:eastAsia="Times New Roman" w:hAnsi="Consolas" w:cs="Times New Roman"/>
+          <w:color w:val="6A9955"/>
+          <w:sz w:val="21"/>
+          <w:szCs w:val="21"/>
+          <w:lang w:eastAsia="pt-BR"/>
+        </w:rPr>
+        <w:t xml:space="preserve">f'{ </w:t>
+      </w:r>
+      <w:proofErr w:type="spellStart"/>
+      <w:r>
+        <w:rPr>
+          <w:rFonts w:ascii="Consolas" w:eastAsia="Times New Roman" w:hAnsi="Consolas" w:cs="Times New Roman"/>
+          <w:color w:val="6A9955"/>
+          <w:sz w:val="21"/>
+          <w:szCs w:val="21"/>
+          <w:lang w:eastAsia="pt-BR"/>
+        </w:rPr>
         <w:t>cod_produto</w:t>
       </w:r>
       <w:proofErr w:type="spellEnd"/>
@@ -10956,7 +11247,29 @@
           <w:szCs w:val="21"/>
           <w:lang w:eastAsia="pt-BR"/>
         </w:rPr>
-        <w:t>#      print( "código invalido")</w:t>
+        <w:t>#      </w:t>
+      </w:r>
+      <w:proofErr w:type="gramStart"/>
+      <w:r>
+        <w:rPr>
+          <w:rFonts w:ascii="Consolas" w:eastAsia="Times New Roman" w:hAnsi="Consolas" w:cs="Times New Roman"/>
+          <w:color w:val="6A9955"/>
+          <w:sz w:val="21"/>
+          <w:szCs w:val="21"/>
+          <w:lang w:eastAsia="pt-BR"/>
+        </w:rPr>
+        <w:t>print( "</w:t>
+      </w:r>
+      <w:proofErr w:type="gramEnd"/>
+      <w:r>
+        <w:rPr>
+          <w:rFonts w:ascii="Consolas" w:eastAsia="Times New Roman" w:hAnsi="Consolas" w:cs="Times New Roman"/>
+          <w:color w:val="6A9955"/>
+          <w:sz w:val="21"/>
+          <w:szCs w:val="21"/>
+          <w:lang w:eastAsia="pt-BR"/>
+        </w:rPr>
+        <w:t>código invalido")</w:t>
       </w:r>
     </w:p>
     <w:p/>
@@ -11150,6 +11463,7 @@
         </w:rPr>
         <w:t xml:space="preserve"> </w:t>
       </w:r>
+      <w:proofErr w:type="gramStart"/>
       <w:r>
         <w:rPr>
           <w:rFonts w:ascii="Consolas" w:eastAsia="Times New Roman" w:hAnsi="Consolas" w:cs="Times New Roman"/>
@@ -11170,6 +11484,7 @@
         </w:rPr>
         <w:t>(</w:t>
       </w:r>
+      <w:proofErr w:type="gramEnd"/>
       <w:r>
         <w:rPr>
           <w:rFonts w:ascii="Consolas" w:eastAsia="Times New Roman" w:hAnsi="Consolas" w:cs="Times New Roman"/>
@@ -11333,6 +11648,7 @@
         <w:t xml:space="preserve"> </w:t>
       </w:r>
       <w:proofErr w:type="spellStart"/>
+      <w:proofErr w:type="gramStart"/>
       <w:r>
         <w:rPr>
           <w:rFonts w:ascii="Consolas" w:eastAsia="Times New Roman" w:hAnsi="Consolas" w:cs="Times New Roman"/>
@@ -11354,6 +11670,7 @@
         </w:rPr>
         <w:t>(</w:t>
       </w:r>
+      <w:proofErr w:type="gramEnd"/>
       <w:r>
         <w:rPr>
           <w:rFonts w:ascii="Consolas" w:eastAsia="Times New Roman" w:hAnsi="Consolas" w:cs="Times New Roman"/>
@@ -11555,6 +11872,7 @@
           <w:lang w:eastAsia="pt-BR"/>
         </w:rPr>
       </w:pPr>
+      <w:proofErr w:type="gramStart"/>
       <w:r>
         <w:rPr>
           <w:rFonts w:ascii="Consolas" w:eastAsia="Times New Roman" w:hAnsi="Consolas" w:cs="Times New Roman"/>
@@ -11576,6 +11894,7 @@
         <w:t>(</w:t>
       </w:r>
       <w:proofErr w:type="spellStart"/>
+      <w:proofErr w:type="gramEnd"/>
       <w:r>
         <w:rPr>
           <w:rFonts w:ascii="Consolas" w:eastAsia="Times New Roman" w:hAnsi="Consolas" w:cs="Times New Roman"/>
@@ -11683,11 +12002,25 @@
     </w:p>
     <w:p/>
     <w:p>
-      <w:r>
-        <w:t>iniciar git</w:t>
-      </w:r>
-      <w:bookmarkStart w:id="0" w:name="_GoBack"/>
-      <w:bookmarkEnd w:id="0"/>
+      <w:pPr>
+        <w:rPr>
+          <w:color w:val="00B0F0"/>
+        </w:rPr>
+      </w:pPr>
+      <w:r>
+        <w:rPr>
+          <w:color w:val="00B0F0"/>
+        </w:rPr>
+        <w:t xml:space="preserve">iniciar </w:t>
+      </w:r>
+      <w:proofErr w:type="spellStart"/>
+      <w:r>
+        <w:rPr>
+          <w:color w:val="00B0F0"/>
+        </w:rPr>
+        <w:t>git</w:t>
+      </w:r>
+      <w:proofErr w:type="spellEnd"/>
     </w:p>
     <w:p>
       <w:pPr>
@@ -11738,6 +12071,656 @@
       </w:r>
       <w:proofErr w:type="spellEnd"/>
     </w:p>
+    <w:p/>
+    <w:p>
+      <w:pPr>
+        <w:rPr>
+          <w:color w:val="00B0F0"/>
+        </w:rPr>
+      </w:pPr>
+      <w:r>
+        <w:rPr>
+          <w:color w:val="00B0F0"/>
+        </w:rPr>
+        <w:t>Adiciona todos os arquivos</w:t>
+      </w:r>
+      <w:r>
+        <w:rPr>
+          <w:color w:val="00B0F0"/>
+        </w:rPr>
+        <w:t xml:space="preserve">, </w:t>
+      </w:r>
+      <w:r>
+        <w:rPr>
+          <w:color w:val="00B0F0"/>
+        </w:rPr>
+        <w:t>mesmo os alterados e novos</w:t>
+      </w:r>
+    </w:p>
+    <w:p>
+      <w:pPr>
+        <w:rPr>
+          <w:rFonts w:ascii="Lucida Console" w:hAnsi="Lucida Console" w:cs="Lucida Console"/>
+          <w:sz w:val="18"/>
+          <w:szCs w:val="18"/>
+        </w:rPr>
+      </w:pPr>
+      <w:proofErr w:type="spellStart"/>
+      <w:r>
+        <w:rPr>
+          <w:rFonts w:ascii="Lucida Console" w:hAnsi="Lucida Console" w:cs="Lucida Console"/>
+          <w:sz w:val="18"/>
+          <w:szCs w:val="18"/>
+        </w:rPr>
+        <w:t>git</w:t>
+      </w:r>
+      <w:proofErr w:type="spellEnd"/>
+      <w:r>
+        <w:rPr>
+          <w:rFonts w:ascii="Lucida Console" w:hAnsi="Lucida Console" w:cs="Lucida Console"/>
+          <w:sz w:val="18"/>
+          <w:szCs w:val="18"/>
+        </w:rPr>
+        <w:t xml:space="preserve"> </w:t>
+      </w:r>
+      <w:proofErr w:type="spellStart"/>
+      <w:proofErr w:type="gramStart"/>
+      <w:r>
+        <w:rPr>
+          <w:rFonts w:ascii="Lucida Console" w:hAnsi="Lucida Console" w:cs="Lucida Console"/>
+          <w:sz w:val="18"/>
+          <w:szCs w:val="18"/>
+        </w:rPr>
+        <w:t>add</w:t>
+      </w:r>
+      <w:proofErr w:type="spellEnd"/>
+      <w:r>
+        <w:rPr>
+          <w:rFonts w:ascii="Lucida Console" w:hAnsi="Lucida Console" w:cs="Lucida Console"/>
+          <w:sz w:val="18"/>
+          <w:szCs w:val="18"/>
+        </w:rPr>
+        <w:t xml:space="preserve"> .</w:t>
+      </w:r>
+      <w:proofErr w:type="gramEnd"/>
+    </w:p>
+    <w:p>
+      <w:pPr>
+        <w:rPr>
+          <w:color w:val="00B0F0"/>
+        </w:rPr>
+      </w:pPr>
+      <w:r>
+        <w:rPr>
+          <w:color w:val="00B0F0"/>
+        </w:rPr>
+        <w:t>lista os arquivos</w:t>
+      </w:r>
+    </w:p>
+    <w:p>
+      <w:pPr>
+        <w:autoSpaceDE w:val="0"/>
+        <w:autoSpaceDN w:val="0"/>
+        <w:adjustRightInd w:val="0"/>
+        <w:spacing w:after="0" w:line="240" w:lineRule="auto"/>
+        <w:rPr>
+          <w:rFonts w:ascii="Lucida Console" w:hAnsi="Lucida Console" w:cs="Lucida Console"/>
+          <w:sz w:val="18"/>
+          <w:szCs w:val="18"/>
+        </w:rPr>
+      </w:pPr>
+      <w:proofErr w:type="spellStart"/>
+      <w:r>
+        <w:rPr>
+          <w:rFonts w:ascii="Lucida Console" w:hAnsi="Lucida Console" w:cs="Lucida Console"/>
+          <w:sz w:val="18"/>
+          <w:szCs w:val="18"/>
+        </w:rPr>
+        <w:t>git</w:t>
+      </w:r>
+      <w:proofErr w:type="spellEnd"/>
+      <w:r>
+        <w:rPr>
+          <w:rFonts w:ascii="Lucida Console" w:hAnsi="Lucida Console" w:cs="Lucida Console"/>
+          <w:sz w:val="18"/>
+          <w:szCs w:val="18"/>
+        </w:rPr>
+        <w:t xml:space="preserve"> </w:t>
+      </w:r>
+      <w:proofErr w:type="spellStart"/>
+      <w:r>
+        <w:rPr>
+          <w:rFonts w:ascii="Lucida Console" w:hAnsi="Lucida Console" w:cs="Lucida Console"/>
+          <w:sz w:val="18"/>
+          <w:szCs w:val="18"/>
+        </w:rPr>
+        <w:t>commit</w:t>
+      </w:r>
+      <w:proofErr w:type="spellEnd"/>
+      <w:r>
+        <w:rPr>
+          <w:rFonts w:ascii="Lucida Console" w:hAnsi="Lucida Console" w:cs="Lucida Console"/>
+          <w:sz w:val="18"/>
+          <w:szCs w:val="18"/>
+        </w:rPr>
+        <w:t xml:space="preserve"> -m "primeiros arquivos de </w:t>
+      </w:r>
+      <w:proofErr w:type="spellStart"/>
+      <w:r>
+        <w:rPr>
+          <w:rFonts w:ascii="Lucida Console" w:hAnsi="Lucida Console" w:cs="Lucida Console"/>
+          <w:sz w:val="18"/>
+          <w:szCs w:val="18"/>
+        </w:rPr>
+        <w:t>python</w:t>
+      </w:r>
+      <w:proofErr w:type="spellEnd"/>
+      <w:r>
+        <w:rPr>
+          <w:rFonts w:ascii="Lucida Console" w:hAnsi="Lucida Console" w:cs="Lucida Console"/>
+          <w:sz w:val="18"/>
+          <w:szCs w:val="18"/>
+        </w:rPr>
+        <w:t>"</w:t>
+      </w:r>
+    </w:p>
+    <w:p/>
+    <w:p>
+      <w:pPr>
+        <w:rPr>
+          <w:color w:val="00B0F0"/>
+        </w:rPr>
+      </w:pPr>
+      <w:r>
+        <w:rPr>
+          <w:color w:val="00B0F0"/>
+        </w:rPr>
+        <w:t xml:space="preserve">troca o </w:t>
+      </w:r>
+      <w:proofErr w:type="spellStart"/>
+      <w:r>
+        <w:rPr>
+          <w:color w:val="00B0F0"/>
+        </w:rPr>
+        <w:t>m</w:t>
+      </w:r>
+      <w:r>
+        <w:rPr>
+          <w:color w:val="00B0F0"/>
+        </w:rPr>
+        <w:t>a</w:t>
+      </w:r>
+      <w:r>
+        <w:rPr>
+          <w:color w:val="00B0F0"/>
+        </w:rPr>
+        <w:t>ster</w:t>
+      </w:r>
+      <w:proofErr w:type="spellEnd"/>
+      <w:r>
+        <w:rPr>
+          <w:color w:val="00B0F0"/>
+        </w:rPr>
+        <w:t xml:space="preserve"> para </w:t>
+      </w:r>
+      <w:proofErr w:type="spellStart"/>
+      <w:r>
+        <w:rPr>
+          <w:color w:val="00B0F0"/>
+        </w:rPr>
+        <w:t>main</w:t>
+      </w:r>
+      <w:proofErr w:type="spellEnd"/>
+    </w:p>
+    <w:p>
+      <w:pPr>
+        <w:rPr>
+          <w:rFonts w:ascii="Lucida Console" w:hAnsi="Lucida Console" w:cs="Lucida Console"/>
+          <w:sz w:val="18"/>
+          <w:szCs w:val="18"/>
+        </w:rPr>
+      </w:pPr>
+      <w:proofErr w:type="spellStart"/>
+      <w:r>
+        <w:rPr>
+          <w:rFonts w:ascii="Lucida Console" w:hAnsi="Lucida Console" w:cs="Lucida Console"/>
+          <w:sz w:val="18"/>
+          <w:szCs w:val="18"/>
+        </w:rPr>
+        <w:t>git</w:t>
+      </w:r>
+      <w:proofErr w:type="spellEnd"/>
+      <w:r>
+        <w:rPr>
+          <w:rFonts w:ascii="Lucida Console" w:hAnsi="Lucida Console" w:cs="Lucida Console"/>
+          <w:sz w:val="18"/>
+          <w:szCs w:val="18"/>
+        </w:rPr>
+        <w:t xml:space="preserve"> </w:t>
+      </w:r>
+      <w:proofErr w:type="spellStart"/>
+      <w:r>
+        <w:rPr>
+          <w:rFonts w:ascii="Lucida Console" w:hAnsi="Lucida Console" w:cs="Lucida Console"/>
+          <w:sz w:val="18"/>
+          <w:szCs w:val="18"/>
+        </w:rPr>
+        <w:t>branch</w:t>
+      </w:r>
+      <w:proofErr w:type="spellEnd"/>
+      <w:r>
+        <w:rPr>
+          <w:rFonts w:ascii="Lucida Console" w:hAnsi="Lucida Console" w:cs="Lucida Console"/>
+          <w:sz w:val="18"/>
+          <w:szCs w:val="18"/>
+        </w:rPr>
+        <w:t xml:space="preserve"> -M </w:t>
+      </w:r>
+      <w:proofErr w:type="spellStart"/>
+      <w:r>
+        <w:rPr>
+          <w:rFonts w:ascii="Lucida Console" w:hAnsi="Lucida Console" w:cs="Lucida Console"/>
+          <w:sz w:val="18"/>
+          <w:szCs w:val="18"/>
+        </w:rPr>
+        <w:t>main</w:t>
+      </w:r>
+      <w:proofErr w:type="spellEnd"/>
+    </w:p>
+    <w:p/>
+    <w:p>
+      <w:pPr>
+        <w:rPr>
+          <w:color w:val="00B0F0"/>
+        </w:rPr>
+      </w:pPr>
+      <w:r>
+        <w:rPr>
+          <w:color w:val="00B0F0"/>
+        </w:rPr>
+        <w:t>clonar para o notebook</w:t>
+      </w:r>
+      <w:r>
+        <w:rPr>
+          <w:color w:val="00B0F0"/>
+        </w:rPr>
+        <w:t xml:space="preserve"> </w:t>
+      </w:r>
+      <w:proofErr w:type="gramStart"/>
+      <w:r>
+        <w:rPr>
+          <w:color w:val="00B0F0"/>
+        </w:rPr>
+        <w:t>( só</w:t>
+      </w:r>
+      <w:proofErr w:type="gramEnd"/>
+      <w:r>
+        <w:rPr>
+          <w:color w:val="00B0F0"/>
+        </w:rPr>
+        <w:t xml:space="preserve"> a primeira vez)</w:t>
+      </w:r>
+    </w:p>
+    <w:p>
+      <w:proofErr w:type="spellStart"/>
+      <w:proofErr w:type="gramStart"/>
+      <w:r>
+        <w:t>git</w:t>
+      </w:r>
+      <w:proofErr w:type="spellEnd"/>
+      <w:r>
+        <w:t xml:space="preserve"> </w:t>
+      </w:r>
+      <w:r>
+        <w:t xml:space="preserve"> clone</w:t>
+      </w:r>
+      <w:proofErr w:type="gramEnd"/>
+      <w:r>
+        <w:t xml:space="preserve"> https// .... </w:t>
+      </w:r>
+      <w:r>
+        <w:t xml:space="preserve"> </w:t>
+      </w:r>
+      <w:proofErr w:type="gramStart"/>
+      <w:r>
+        <w:t>.</w:t>
+      </w:r>
+      <w:proofErr w:type="spellStart"/>
+      <w:r>
+        <w:t>git</w:t>
+      </w:r>
+      <w:proofErr w:type="spellEnd"/>
+      <w:proofErr w:type="gramEnd"/>
+    </w:p>
+    <w:p/>
+    <w:p>
+      <w:pPr>
+        <w:rPr>
+          <w:color w:val="00B0F0"/>
+        </w:rPr>
+      </w:pPr>
+      <w:r>
+        <w:rPr>
+          <w:color w:val="00B0F0"/>
+        </w:rPr>
+        <w:t>lista os arquivos que ainda não foi pro GIT</w:t>
+      </w:r>
+    </w:p>
+    <w:p>
+      <w:proofErr w:type="spellStart"/>
+      <w:r>
+        <w:t>git</w:t>
+      </w:r>
+      <w:proofErr w:type="spellEnd"/>
+      <w:r>
+        <w:t xml:space="preserve"> status</w:t>
+      </w:r>
+    </w:p>
+    <w:p>
+      <w:r>
+        <w:rPr>
+          <w:color w:val="00B0F0"/>
+        </w:rPr>
+        <w:t>baixa o</w:t>
+      </w:r>
+      <w:r>
+        <w:rPr>
+          <w:color w:val="00B0F0"/>
+        </w:rPr>
+        <w:t>s</w:t>
+      </w:r>
+      <w:r>
+        <w:rPr>
+          <w:color w:val="00B0F0"/>
+        </w:rPr>
+        <w:t xml:space="preserve"> novo</w:t>
+      </w:r>
+      <w:r>
+        <w:rPr>
+          <w:color w:val="00B0F0"/>
+        </w:rPr>
+        <w:t>s</w:t>
+      </w:r>
+      <w:r>
+        <w:rPr>
+          <w:color w:val="00B0F0"/>
+        </w:rPr>
+        <w:t xml:space="preserve"> arquivo ( ou alterados)</w:t>
+      </w:r>
+      <w:r>
+        <w:rPr>
+          <w:color w:val="00B0F0"/>
+        </w:rPr>
+        <w:t>, todos</w:t>
+      </w:r>
+    </w:p>
+    <w:p>
+      <w:proofErr w:type="spellStart"/>
+      <w:r>
+        <w:t>git</w:t>
+      </w:r>
+      <w:proofErr w:type="spellEnd"/>
+      <w:r>
+        <w:t xml:space="preserve"> </w:t>
+      </w:r>
+      <w:proofErr w:type="spellStart"/>
+      <w:r>
+        <w:t>pull</w:t>
+      </w:r>
+      <w:proofErr w:type="spellEnd"/>
+    </w:p>
+    <w:p>
+      <w:pPr>
+        <w:rPr>
+          <w:color w:val="00B0F0"/>
+        </w:rPr>
+      </w:pPr>
+      <w:r>
+        <w:rPr>
+          <w:color w:val="00B0F0"/>
+        </w:rPr>
+        <w:t xml:space="preserve">depois de ter feito </w:t>
+      </w:r>
+      <w:proofErr w:type="spellStart"/>
+      <w:r>
+        <w:rPr>
+          <w:color w:val="00B0F0"/>
+        </w:rPr>
+        <w:t>pull</w:t>
+      </w:r>
+      <w:proofErr w:type="spellEnd"/>
+    </w:p>
+    <w:p>
+      <w:proofErr w:type="spellStart"/>
+      <w:r>
+        <w:t>git</w:t>
+      </w:r>
+      <w:proofErr w:type="spellEnd"/>
+      <w:r>
+        <w:t xml:space="preserve"> </w:t>
+      </w:r>
+      <w:proofErr w:type="spellStart"/>
+      <w:r>
+        <w:t>push</w:t>
+      </w:r>
+      <w:proofErr w:type="spellEnd"/>
+      <w:r>
+        <w:t xml:space="preserve"> -u </w:t>
+      </w:r>
+      <w:proofErr w:type="spellStart"/>
+      <w:r>
+        <w:t>origin</w:t>
+      </w:r>
+      <w:proofErr w:type="spellEnd"/>
+      <w:r>
+        <w:t xml:space="preserve"> </w:t>
+      </w:r>
+      <w:proofErr w:type="spellStart"/>
+      <w:r>
+        <w:t>main</w:t>
+      </w:r>
+      <w:proofErr w:type="spellEnd"/>
+    </w:p>
+    <w:p/>
+    <w:p/>
+    <w:p/>
+    <w:p/>
+    <w:p>
+      <w:r>
+        <w:rPr>
+          <w:b/>
+          <w:color w:val="FF0000"/>
+        </w:rPr>
+        <w:lastRenderedPageBreak/>
+        <w:t>vetor</w:t>
+      </w:r>
+      <w:r>
+        <w:rPr>
+          <w:b/>
+          <w:color w:val="FF0000"/>
+        </w:rPr>
+        <w:t>/ lista/</w:t>
+      </w:r>
+      <w:proofErr w:type="spellStart"/>
+      <w:proofErr w:type="gramStart"/>
+      <w:r>
+        <w:rPr>
+          <w:b/>
+          <w:color w:val="FF0000"/>
+        </w:rPr>
+        <w:t>array</w:t>
+      </w:r>
+      <w:proofErr w:type="spellEnd"/>
+      <w:r>
+        <w:rPr>
+          <w:color w:val="FF0000"/>
+        </w:rPr>
+        <w:t xml:space="preserve"> </w:t>
+      </w:r>
+      <w:r>
+        <w:rPr>
+          <w:color w:val="FF0000"/>
+        </w:rPr>
+        <w:t xml:space="preserve"> </w:t>
+      </w:r>
+      <w:r>
+        <w:t>–</w:t>
+      </w:r>
+      <w:proofErr w:type="gramEnd"/>
+      <w:r>
+        <w:t xml:space="preserve"> pode armazenar </w:t>
+      </w:r>
+      <w:r>
+        <w:t xml:space="preserve">vários dados.  Usando </w:t>
+      </w:r>
+      <w:proofErr w:type="gramStart"/>
+      <w:r>
+        <w:rPr>
+          <w:color w:val="FF0000"/>
+        </w:rPr>
+        <w:t>[ ]</w:t>
+      </w:r>
+      <w:proofErr w:type="gramEnd"/>
+      <w:r>
+        <w:rPr>
+          <w:color w:val="FF0000"/>
+        </w:rPr>
+        <w:t xml:space="preserve"> </w:t>
+      </w:r>
+      <w:r>
+        <w:t>.</w:t>
+      </w:r>
+    </w:p>
+    <w:p>
+      <w:proofErr w:type="spellStart"/>
+      <w:r>
+        <w:t>ex</w:t>
+      </w:r>
+      <w:proofErr w:type="spellEnd"/>
+      <w:r>
+        <w:t>:  frutas = [‘banana</w:t>
+      </w:r>
+      <w:proofErr w:type="gramStart"/>
+      <w:r>
+        <w:t>’ ,</w:t>
+      </w:r>
+      <w:proofErr w:type="gramEnd"/>
+      <w:r>
+        <w:t xml:space="preserve"> ‘ ovo’, ‘pera’ ...]</w:t>
+      </w:r>
+      <w:bookmarkStart w:id="0" w:name="_GoBack"/>
+      <w:bookmarkEnd w:id="0"/>
+    </w:p>
+    <w:p>
+      <w:pPr>
+        <w:shd w:val="clear" w:color="auto" w:fill="1F1F1F"/>
+        <w:spacing w:after="0" w:line="285" w:lineRule="atLeast"/>
+        <w:rPr>
+          <w:rFonts w:ascii="Consolas" w:eastAsia="Times New Roman" w:hAnsi="Consolas" w:cs="Times New Roman"/>
+          <w:color w:val="CCCCCC"/>
+          <w:sz w:val="21"/>
+          <w:szCs w:val="21"/>
+          <w:lang w:eastAsia="pt-BR"/>
+        </w:rPr>
+      </w:pPr>
+      <w:proofErr w:type="spellStart"/>
+      <w:proofErr w:type="gramStart"/>
+      <w:r>
+        <w:rPr>
+          <w:rFonts w:ascii="Consolas" w:eastAsia="Times New Roman" w:hAnsi="Consolas" w:cs="Times New Roman"/>
+          <w:color w:val="9CDCFE"/>
+          <w:sz w:val="21"/>
+          <w:szCs w:val="21"/>
+          <w:lang w:eastAsia="pt-BR"/>
+        </w:rPr>
+        <w:t>frutas</w:t>
+      </w:r>
+      <w:r>
+        <w:rPr>
+          <w:rFonts w:ascii="Consolas" w:eastAsia="Times New Roman" w:hAnsi="Consolas" w:cs="Times New Roman"/>
+          <w:color w:val="CCCCCC"/>
+          <w:sz w:val="21"/>
+          <w:szCs w:val="21"/>
+          <w:lang w:eastAsia="pt-BR"/>
+        </w:rPr>
+        <w:t>.</w:t>
+      </w:r>
+      <w:r>
+        <w:rPr>
+          <w:rFonts w:ascii="Consolas" w:eastAsia="Times New Roman" w:hAnsi="Consolas" w:cs="Times New Roman"/>
+          <w:color w:val="DCDCAA"/>
+          <w:sz w:val="21"/>
+          <w:szCs w:val="21"/>
+          <w:lang w:eastAsia="pt-BR"/>
+        </w:rPr>
+        <w:t>append</w:t>
+      </w:r>
+      <w:proofErr w:type="spellEnd"/>
+      <w:proofErr w:type="gramEnd"/>
+      <w:r>
+        <w:rPr>
+          <w:rFonts w:ascii="Consolas" w:eastAsia="Times New Roman" w:hAnsi="Consolas" w:cs="Times New Roman"/>
+          <w:color w:val="CCCCCC"/>
+          <w:sz w:val="21"/>
+          <w:szCs w:val="21"/>
+          <w:lang w:eastAsia="pt-BR"/>
+        </w:rPr>
+        <w:t>(</w:t>
+      </w:r>
+      <w:r>
+        <w:rPr>
+          <w:rFonts w:ascii="Consolas" w:eastAsia="Times New Roman" w:hAnsi="Consolas" w:cs="Times New Roman"/>
+          <w:color w:val="CE9178"/>
+          <w:sz w:val="21"/>
+          <w:szCs w:val="21"/>
+          <w:lang w:eastAsia="pt-BR"/>
+        </w:rPr>
+        <w:t>" melão"</w:t>
+      </w:r>
+      <w:r>
+        <w:rPr>
+          <w:rFonts w:ascii="Consolas" w:eastAsia="Times New Roman" w:hAnsi="Consolas" w:cs="Times New Roman"/>
+          <w:color w:val="CCCCCC"/>
+          <w:sz w:val="21"/>
+          <w:szCs w:val="21"/>
+          <w:lang w:eastAsia="pt-BR"/>
+        </w:rPr>
+        <w:t xml:space="preserve"> ) </w:t>
+      </w:r>
+      <w:r>
+        <w:rPr>
+          <w:rFonts w:ascii="Consolas" w:eastAsia="Times New Roman" w:hAnsi="Consolas" w:cs="Times New Roman"/>
+          <w:color w:val="6A9955"/>
+          <w:sz w:val="21"/>
+          <w:szCs w:val="21"/>
+          <w:lang w:eastAsia="pt-BR"/>
+        </w:rPr>
+        <w:t xml:space="preserve"># </w:t>
+      </w:r>
+      <w:proofErr w:type="spellStart"/>
+      <w:r>
+        <w:rPr>
+          <w:rFonts w:ascii="Consolas" w:eastAsia="Times New Roman" w:hAnsi="Consolas" w:cs="Times New Roman"/>
+          <w:color w:val="6A9955"/>
+          <w:sz w:val="21"/>
+          <w:szCs w:val="21"/>
+          <w:lang w:eastAsia="pt-BR"/>
+        </w:rPr>
+        <w:t>append</w:t>
+      </w:r>
+      <w:proofErr w:type="spellEnd"/>
+      <w:r>
+        <w:rPr>
+          <w:rFonts w:ascii="Consolas" w:eastAsia="Times New Roman" w:hAnsi="Consolas" w:cs="Times New Roman"/>
+          <w:color w:val="6A9955"/>
+          <w:sz w:val="21"/>
+          <w:szCs w:val="21"/>
+          <w:lang w:eastAsia="pt-BR"/>
+        </w:rPr>
+        <w:t xml:space="preserve"> é adicionar na lista</w:t>
+      </w:r>
+    </w:p>
+    <w:p/>
     <w:p/>
     <w:sectPr>
       <w:pgSz w:w="11906" w:h="16838"/>
@@ -12477,7 +13460,7 @@
 </file>
 
 <file path=customXml/itemProps1.xml><?xml version="1.0" encoding="utf-8"?>
-<ds:datastoreItem xmlns:ds="http://schemas.openxmlformats.org/officeDocument/2006/customXml" ds:itemID="{2892F8AB-2993-45E5-8BD1-E5AC69AD1DBA}">
+<ds:datastoreItem xmlns:ds="http://schemas.openxmlformats.org/officeDocument/2006/customXml" ds:itemID="{5F154E7F-A0EE-4D7D-A4B6-741644388470}">
   <ds:schemaRefs>
     <ds:schemaRef ds:uri="http://schemas.openxmlformats.org/officeDocument/2006/bibliography"/>
   </ds:schemaRefs>

</xml_diff>